<commit_message>
Adds timeline for Assignment 2 report
</commit_message>
<xml_diff>
--- a/meetingMinutes/timeline_question_meetingSummary_11-08.docx
+++ b/meetingMinutes/timeline_question_meetingSummary_11-08.docx
@@ -1,6 +1,6 @@
 
 <file path=word/document.xml><?xml version="1.0" encoding="utf-8"?>
-<w:document xmlns:wpc="http://schemas.microsoft.com/office/word/2010/wordprocessingCanvas" xmlns:cx="http://schemas.microsoft.com/office/drawing/2014/chartex" xmlns:cx1="http://schemas.microsoft.com/office/drawing/2015/9/8/chartex" xmlns:cx2="http://schemas.microsoft.com/office/drawing/2015/10/21/chartex" xmlns:cx3="http://schemas.microsoft.com/office/drawing/2016/5/9/chartex" xmlns:cx4="http://schemas.microsoft.com/office/drawing/2016/5/10/chartex" xmlns:cx5="http://schemas.microsoft.com/office/drawing/2016/5/11/chartex" xmlns:cx6="http://schemas.microsoft.com/office/drawing/2016/5/12/chartex" xmlns:cx7="http://schemas.microsoft.com/office/drawing/2016/5/13/chartex" xmlns:cx8="http://schemas.microsoft.com/office/drawing/2016/5/14/chartex" xmlns:mc="http://schemas.openxmlformats.org/markup-compatibility/2006" xmlns:aink="http://schemas.microsoft.com/office/drawing/2016/ink" xmlns:am3d="http://schemas.microsoft.com/office/drawing/2017/model3d" xmlns:o="urn:schemas-microsoft-com:office:office" xmlns:r="http://schemas.openxmlformats.org/officeDocument/2006/relationships" xmlns:m="http://schemas.openxmlformats.org/officeDocument/2006/math" xmlns:v="urn:schemas-microsoft-com:vml" xmlns:wp14="http://schemas.microsoft.com/office/word/2010/wordprocessingDrawing" xmlns:wp="http://schemas.openxmlformats.org/drawingml/2006/wordprocessingDrawing" xmlns:w10="urn:schemas-microsoft-com:office:word" xmlns:w="http://schemas.openxmlformats.org/wordprocessingml/2006/main" xmlns:w14="http://schemas.microsoft.com/office/word/2010/wordml" xmlns:w15="http://schemas.microsoft.com/office/word/2012/wordml" xmlns:w16cid="http://schemas.microsoft.com/office/word/2016/wordml/cid" xmlns:w16se="http://schemas.microsoft.com/office/word/2015/wordml/symex" xmlns:wpg="http://schemas.microsoft.com/office/word/2010/wordprocessingGroup" xmlns:wpi="http://schemas.microsoft.com/office/word/2010/wordprocessingInk" xmlns:wne="http://schemas.microsoft.com/office/word/2006/wordml" xmlns:wps="http://schemas.microsoft.com/office/word/2010/wordprocessingShape" mc:Ignorable="w14 w15 w16se w16cid wp14">
+<w:document xmlns:wpc="http://schemas.microsoft.com/office/word/2010/wordprocessingCanvas" xmlns:cx="http://schemas.microsoft.com/office/drawing/2014/chartex" xmlns:cx1="http://schemas.microsoft.com/office/drawing/2015/9/8/chartex" xmlns:cx2="http://schemas.microsoft.com/office/drawing/2015/10/21/chartex" xmlns:cx3="http://schemas.microsoft.com/office/drawing/2016/5/9/chartex" xmlns:cx4="http://schemas.microsoft.com/office/drawing/2016/5/10/chartex" xmlns:cx5="http://schemas.microsoft.com/office/drawing/2016/5/11/chartex" xmlns:cx6="http://schemas.microsoft.com/office/drawing/2016/5/12/chartex" xmlns:cx7="http://schemas.microsoft.com/office/drawing/2016/5/13/chartex" xmlns:cx8="http://schemas.microsoft.com/office/drawing/2016/5/14/chartex" xmlns:mc="http://schemas.openxmlformats.org/markup-compatibility/2006" xmlns:aink="http://schemas.microsoft.com/office/drawing/2016/ink" xmlns:am3d="http://schemas.microsoft.com/office/drawing/2017/model3d" xmlns:o="urn:schemas-microsoft-com:office:office" xmlns:r="http://schemas.openxmlformats.org/officeDocument/2006/relationships" xmlns:m="http://schemas.openxmlformats.org/officeDocument/2006/math" xmlns:v="urn:schemas-microsoft-com:vml" xmlns:wp14="http://schemas.microsoft.com/office/word/2010/wordprocessingDrawing" xmlns:wp="http://schemas.openxmlformats.org/drawingml/2006/wordprocessingDrawing" xmlns:w10="urn:schemas-microsoft-com:office:word" xmlns:w="http://schemas.openxmlformats.org/wordprocessingml/2006/main" xmlns:w14="http://schemas.microsoft.com/office/word/2010/wordml" xmlns:w15="http://schemas.microsoft.com/office/word/2012/wordml" xmlns:w16cex="http://schemas.microsoft.com/office/word/2018/wordml/cex" xmlns:w16cid="http://schemas.microsoft.com/office/word/2016/wordml/cid" xmlns:w16="http://schemas.microsoft.com/office/word/2018/wordml" xmlns:w16se="http://schemas.microsoft.com/office/word/2015/wordml/symex" xmlns:wpg="http://schemas.microsoft.com/office/word/2010/wordprocessingGroup" xmlns:wpi="http://schemas.microsoft.com/office/word/2010/wordprocessingInk" xmlns:wne="http://schemas.microsoft.com/office/word/2006/wordml" xmlns:wps="http://schemas.microsoft.com/office/word/2010/wordprocessingShape" mc:Ignorable="w14 w15 w16se w16cid w16 w16cex wp14">
   <w:body>
     <w:p>
       <w:pPr>
@@ -14,23 +14,7 @@
           <w:b/>
           <w:bCs/>
         </w:rPr>
-        <w:t>DATA</w:t>
-      </w:r>
-      <w:proofErr w:type="gramStart"/>
-      <w:r>
-        <w:rPr>
-          <w:b/>
-          <w:bCs/>
-        </w:rPr>
-        <w:t>301  -</w:t>
-      </w:r>
-      <w:proofErr w:type="gramEnd"/>
-      <w:r>
-        <w:rPr>
-          <w:b/>
-          <w:bCs/>
-        </w:rPr>
-        <w:t xml:space="preserve"> Project timeline </w:t>
+        <w:t xml:space="preserve">DATA301  - Project timeline </w:t>
       </w:r>
     </w:p>
     <w:p>
@@ -63,7 +47,10 @@
     </w:p>
     <w:p>
       <w:r>
-        <w:t>Data integrated together: Wednesday 15</w:t>
+        <w:t>Data integrated together: Wednesday 1</w:t>
+      </w:r>
+      <w:r>
+        <w:t>9</w:t>
       </w:r>
       <w:r>
         <w:rPr>
@@ -203,13 +190,8 @@
     </w:p>
     <w:p>
       <w:r>
-        <w:t xml:space="preserve">Has there been an increase in Domestic violence reports as a result of COVID-19 lockdown in comparison to </w:t>
-      </w:r>
-      <w:proofErr w:type="gramStart"/>
-      <w:r>
-        <w:t>2018.</w:t>
-      </w:r>
-      <w:proofErr w:type="gramEnd"/>
+        <w:t>Has there been an increase in Domestic violence reports as a result of COVID-19 lockdown in comparison to 2018.</w:t>
+      </w:r>
     </w:p>
     <w:p>
       <w:r>
@@ -303,15 +285,7 @@
       </w:r>
       <w:r>
         <w:tab/>
-        <w:t xml:space="preserve">Time and place of crime (all NZ) – </w:t>
-      </w:r>
-      <w:proofErr w:type="spellStart"/>
-      <w:r>
-        <w:t>Kieryn</w:t>
-      </w:r>
-      <w:proofErr w:type="spellEnd"/>
-      <w:r>
-        <w:t xml:space="preserve"> </w:t>
+        <w:t xml:space="preserve">Time and place of crime (all NZ) – Kieryn </w:t>
       </w:r>
     </w:p>
     <w:p>
@@ -321,39 +295,13 @@
     </w:p>
     <w:p>
       <w:r>
-        <w:t xml:space="preserve">Start bibliography – </w:t>
-      </w:r>
-      <w:proofErr w:type="spellStart"/>
-      <w:r>
-        <w:t>Kieryn</w:t>
-      </w:r>
-      <w:proofErr w:type="spellEnd"/>
-      <w:r>
-        <w:t xml:space="preserve"> </w:t>
-      </w:r>
-    </w:p>
-    <w:p>
-      <w:r>
-        <w:t xml:space="preserve">Create scientific </w:t>
-      </w:r>
-      <w:proofErr w:type="spellStart"/>
-      <w:r>
-        <w:t>trello</w:t>
-      </w:r>
-      <w:proofErr w:type="spellEnd"/>
-      <w:r>
-        <w:t xml:space="preserve"> based on question discussion </w:t>
-      </w:r>
-      <w:proofErr w:type="spellStart"/>
-      <w:r>
-        <w:t>mindmap</w:t>
-      </w:r>
-      <w:proofErr w:type="spellEnd"/>
-      <w:r>
-        <w:t xml:space="preserve"> – Abbey </w:t>
-      </w:r>
-      <w:bookmarkStart w:id="0" w:name="_GoBack"/>
-      <w:bookmarkEnd w:id="0"/>
+        <w:t xml:space="preserve">Start bibliography – Kieryn </w:t>
+      </w:r>
+    </w:p>
+    <w:p>
+      <w:r>
+        <w:t xml:space="preserve">Create scientific trello based on question discussion mindmap – Abbey </w:t>
+      </w:r>
     </w:p>
     <w:p/>
     <w:p/>
@@ -369,7 +317,7 @@
 </file>
 
 <file path=word/styles.xml><?xml version="1.0" encoding="utf-8"?>
-<w:styles xmlns:mc="http://schemas.openxmlformats.org/markup-compatibility/2006" xmlns:r="http://schemas.openxmlformats.org/officeDocument/2006/relationships" xmlns:w="http://schemas.openxmlformats.org/wordprocessingml/2006/main" xmlns:w14="http://schemas.microsoft.com/office/word/2010/wordml" xmlns:w15="http://schemas.microsoft.com/office/word/2012/wordml" xmlns:w16cid="http://schemas.microsoft.com/office/word/2016/wordml/cid" xmlns:w16se="http://schemas.microsoft.com/office/word/2015/wordml/symex" mc:Ignorable="w14 w15 w16se w16cid">
+<w:styles xmlns:mc="http://schemas.openxmlformats.org/markup-compatibility/2006" xmlns:r="http://schemas.openxmlformats.org/officeDocument/2006/relationships" xmlns:w="http://schemas.openxmlformats.org/wordprocessingml/2006/main" xmlns:w14="http://schemas.microsoft.com/office/word/2010/wordml" xmlns:w15="http://schemas.microsoft.com/office/word/2012/wordml" xmlns:w16cex="http://schemas.microsoft.com/office/word/2018/wordml/cex" xmlns:w16cid="http://schemas.microsoft.com/office/word/2016/wordml/cid" xmlns:w16="http://schemas.microsoft.com/office/word/2018/wordml" xmlns:w16se="http://schemas.microsoft.com/office/word/2015/wordml/symex" mc:Ignorable="w14 w15 w16se w16cid w16 w16cex">
   <w:docDefaults>
     <w:rPrDefault>
       <w:rPr>
@@ -491,6 +439,7 @@
     <w:lsdException w:name="HTML Sample" w:semiHidden="1" w:unhideWhenUsed="1"/>
     <w:lsdException w:name="HTML Typewriter" w:semiHidden="1" w:unhideWhenUsed="1"/>
     <w:lsdException w:name="HTML Variable" w:semiHidden="1" w:unhideWhenUsed="1"/>
+    <w:lsdException w:name="Normal Table" w:semiHidden="1" w:unhideWhenUsed="1"/>
     <w:lsdException w:name="annotation subject" w:semiHidden="1" w:unhideWhenUsed="1"/>
     <w:lsdException w:name="No List" w:semiHidden="1" w:unhideWhenUsed="1"/>
     <w:lsdException w:name="Outline List 1" w:semiHidden="1" w:unhideWhenUsed="1"/>
@@ -537,8 +486,10 @@
     <w:lsdException w:name="Table Subtle 2" w:semiHidden="1" w:unhideWhenUsed="1"/>
     <w:lsdException w:name="Table Web 1" w:semiHidden="1" w:unhideWhenUsed="1"/>
     <w:lsdException w:name="Table Web 2" w:semiHidden="1" w:unhideWhenUsed="1"/>
+    <w:lsdException w:name="Table Web 3" w:semiHidden="1" w:unhideWhenUsed="1"/>
     <w:lsdException w:name="Balloon Text" w:semiHidden="1" w:unhideWhenUsed="1"/>
     <w:lsdException w:name="Table Grid" w:uiPriority="39"/>
+    <w:lsdException w:name="Table Theme" w:semiHidden="1" w:unhideWhenUsed="1"/>
     <w:lsdException w:name="Placeholder Text" w:semiHidden="1"/>
     <w:lsdException w:name="No Spacing" w:uiPriority="1" w:qFormat="1"/>
     <w:lsdException w:name="Light Shading" w:uiPriority="60"/>

</xml_diff>